<commit_message>
added papers updated syllabus
</commit_message>
<xml_diff>
--- a/course-info/Syllabus-PopBio-ID-GlobalHealth-Jan2024.docx
+++ b/course-info/Syllabus-PopBio-ID-GlobalHealth-Jan2024.docx
@@ -7587,7 +7587,69 @@
                 <w:szCs w:val="20"/>
                 <w:highlight w:val="yellow"/>
               </w:rPr>
-              <w:t>Readings: TBA</w:t>
+              <w:t>Readings:</w:t>
+            </w:r>
+          </w:p>
+          <w:p>
+            <w:pPr>
+              <w:rPr>
+                <w:rFonts w:ascii="Arial" w:hAnsi="Arial" w:cs="Arial"/>
+                <w:sz w:val="20"/>
+                <w:szCs w:val="20"/>
+              </w:rPr>
+            </w:pPr>
+            <w:r>
+              <w:rPr>
+                <w:rFonts w:ascii="Arial" w:hAnsi="Arial" w:cs="Arial"/>
+                <w:sz w:val="20"/>
+                <w:szCs w:val="20"/>
+              </w:rPr>
+              <w:t xml:space="preserve">Fisher </w:t>
+            </w:r>
+            <w:proofErr w:type="spellStart"/>
+            <w:r>
+              <w:rPr>
+                <w:rFonts w:ascii="Arial" w:hAnsi="Arial" w:cs="Arial"/>
+                <w:sz w:val="20"/>
+                <w:szCs w:val="20"/>
+              </w:rPr>
+              <w:t>Hugel</w:t>
+            </w:r>
+            <w:proofErr w:type="spellEnd"/>
+            <w:r>
+              <w:rPr>
+                <w:rFonts w:ascii="Arial" w:hAnsi="Arial" w:cs="Arial"/>
+                <w:sz w:val="20"/>
+                <w:szCs w:val="20"/>
+              </w:rPr>
+              <w:t xml:space="preserve"> 2022</w:t>
+            </w:r>
+          </w:p>
+          <w:p>
+            <w:pPr>
+              <w:rPr>
+                <w:rFonts w:ascii="Arial" w:hAnsi="Arial" w:cs="Arial"/>
+                <w:sz w:val="20"/>
+                <w:szCs w:val="20"/>
+              </w:rPr>
+            </w:pPr>
+            <w:proofErr w:type="spellStart"/>
+            <w:r>
+              <w:rPr>
+                <w:rFonts w:ascii="Arial" w:hAnsi="Arial" w:cs="Arial"/>
+                <w:sz w:val="20"/>
+                <w:szCs w:val="20"/>
+              </w:rPr>
+              <w:t>Borgerson</w:t>
+            </w:r>
+            <w:proofErr w:type="spellEnd"/>
+            <w:r>
+              <w:rPr>
+                <w:rFonts w:ascii="Arial" w:hAnsi="Arial" w:cs="Arial"/>
+                <w:sz w:val="20"/>
+                <w:szCs w:val="20"/>
+              </w:rPr>
+              <w:t xml:space="preserve"> et al. 2021</w:t>
             </w:r>
           </w:p>
           <w:p>
@@ -8281,6 +8343,7 @@
                 <w:sz w:val="20"/>
                 <w:szCs w:val="20"/>
               </w:rPr>
+              <w:lastRenderedPageBreak/>
               <w:t xml:space="preserve">(final R script + paper + presentation </w:t>
             </w:r>
             <w:r>
@@ -9645,15 +9708,28 @@
           <w:bCs/>
           <w:sz w:val="20"/>
           <w:szCs w:val="20"/>
-        </w:rPr>
-      </w:pPr>
+          <w:u w:val="single"/>
+        </w:rPr>
+      </w:pPr>
+      <w:r>
+        <w:rPr>
+          <w:rFonts w:ascii="Arial" w:hAnsi="Arial" w:cs="Arial"/>
+          <w:b/>
+          <w:bCs/>
+          <w:sz w:val="20"/>
+          <w:szCs w:val="20"/>
+          <w:u w:val="single"/>
+        </w:rPr>
+        <w:lastRenderedPageBreak/>
+        <w:t>Readings:</w:t>
+      </w:r>
     </w:p>
     <w:p>
       <w:pPr>
-        <w:rPr>
-          <w:rFonts w:ascii="Arial" w:hAnsi="Arial" w:cs="Arial"/>
-          <w:b/>
-          <w:bCs/>
+        <w:ind w:left="720" w:hanging="720"/>
+        <w:contextualSpacing/>
+        <w:rPr>
+          <w:rFonts w:ascii="Arial" w:hAnsi="Arial" w:cs="Arial"/>
           <w:sz w:val="20"/>
           <w:szCs w:val="20"/>
         </w:rPr>
@@ -9661,52 +9737,75 @@
     </w:p>
     <w:p>
       <w:pPr>
-        <w:rPr>
-          <w:rFonts w:ascii="Arial" w:hAnsi="Arial" w:cs="Arial"/>
-          <w:b/>
-          <w:bCs/>
-          <w:sz w:val="20"/>
-          <w:szCs w:val="20"/>
-        </w:rPr>
-      </w:pPr>
+        <w:ind w:left="720" w:hanging="720"/>
+        <w:contextualSpacing/>
+        <w:rPr>
+          <w:rFonts w:ascii="Arial" w:hAnsi="Arial" w:cs="Arial"/>
+          <w:sz w:val="20"/>
+          <w:szCs w:val="20"/>
+        </w:rPr>
+      </w:pPr>
+      <w:r>
+        <w:rPr>
+          <w:rFonts w:ascii="Arial" w:hAnsi="Arial" w:cs="Arial"/>
+          <w:sz w:val="20"/>
+          <w:szCs w:val="20"/>
+        </w:rPr>
+        <w:t xml:space="preserve">Bartlett 1957. </w:t>
+      </w:r>
+      <w:r>
+        <w:rPr>
+          <w:rFonts w:ascii="Arial" w:hAnsi="Arial" w:cs="Arial"/>
+          <w:sz w:val="20"/>
+          <w:szCs w:val="20"/>
+        </w:rPr>
+        <w:t>“</w:t>
+      </w:r>
+      <w:r>
+        <w:rPr>
+          <w:rFonts w:ascii="Arial" w:hAnsi="Arial" w:cs="Arial"/>
+          <w:sz w:val="20"/>
+          <w:szCs w:val="20"/>
+        </w:rPr>
+        <w:t>Measles periodicity and community science.</w:t>
+      </w:r>
+      <w:r>
+        <w:rPr>
+          <w:rFonts w:ascii="Arial" w:hAnsi="Arial" w:cs="Arial"/>
+          <w:sz w:val="20"/>
+          <w:szCs w:val="20"/>
+        </w:rPr>
+        <w:t>”</w:t>
+      </w:r>
+      <w:r>
+        <w:rPr>
+          <w:rFonts w:ascii="Arial" w:hAnsi="Arial" w:cs="Arial"/>
+          <w:sz w:val="20"/>
+          <w:szCs w:val="20"/>
+        </w:rPr>
+        <w:t xml:space="preserve"> </w:t>
+      </w:r>
+      <w:r>
+        <w:rPr>
+          <w:rFonts w:ascii="Arial" w:hAnsi="Arial" w:cs="Arial"/>
+          <w:i/>
+          <w:iCs/>
+          <w:sz w:val="20"/>
+          <w:szCs w:val="20"/>
+        </w:rPr>
+        <w:t xml:space="preserve">Journal of the Royal Statistical Society, Series A </w:t>
+      </w:r>
+      <w:r>
+        <w:rPr>
+          <w:rFonts w:ascii="Arial" w:hAnsi="Arial" w:cs="Arial"/>
+          <w:sz w:val="20"/>
+          <w:szCs w:val="20"/>
+        </w:rPr>
+        <w:t>120 (1): 48-70.</w:t>
+      </w:r>
     </w:p>
     <w:p>
       <w:pPr>
-        <w:rPr>
-          <w:rFonts w:ascii="Arial" w:hAnsi="Arial" w:cs="Arial"/>
-          <w:b/>
-          <w:bCs/>
-          <w:sz w:val="20"/>
-          <w:szCs w:val="20"/>
-        </w:rPr>
-      </w:pPr>
-    </w:p>
-    <w:p>
-      <w:pPr>
-        <w:rPr>
-          <w:rFonts w:ascii="Arial" w:hAnsi="Arial" w:cs="Arial"/>
-          <w:b/>
-          <w:bCs/>
-          <w:sz w:val="20"/>
-          <w:szCs w:val="20"/>
-          <w:u w:val="single"/>
-        </w:rPr>
-      </w:pPr>
-      <w:r>
-        <w:rPr>
-          <w:rFonts w:ascii="Arial" w:hAnsi="Arial" w:cs="Arial"/>
-          <w:b/>
-          <w:bCs/>
-          <w:sz w:val="20"/>
-          <w:szCs w:val="20"/>
-          <w:u w:val="single"/>
-        </w:rPr>
-        <w:lastRenderedPageBreak/>
-        <w:t>Readings:</w:t>
-      </w:r>
-    </w:p>
-    <w:p>
-      <w:pPr>
         <w:ind w:left="720" w:hanging="720"/>
         <w:contextualSpacing/>
         <w:rPr>
@@ -9715,86 +9814,6 @@
           <w:szCs w:val="20"/>
         </w:rPr>
       </w:pPr>
-    </w:p>
-    <w:p>
-      <w:pPr>
-        <w:ind w:left="720" w:hanging="720"/>
-        <w:contextualSpacing/>
-        <w:rPr>
-          <w:rFonts w:ascii="Arial" w:hAnsi="Arial" w:cs="Arial"/>
-          <w:sz w:val="20"/>
-          <w:szCs w:val="20"/>
-        </w:rPr>
-      </w:pPr>
-      <w:r>
-        <w:rPr>
-          <w:rFonts w:ascii="Arial" w:hAnsi="Arial" w:cs="Arial"/>
-          <w:sz w:val="20"/>
-          <w:szCs w:val="20"/>
-        </w:rPr>
-        <w:t xml:space="preserve">Bartlett 1957. </w:t>
-      </w:r>
-      <w:r>
-        <w:rPr>
-          <w:rFonts w:ascii="Arial" w:hAnsi="Arial" w:cs="Arial"/>
-          <w:sz w:val="20"/>
-          <w:szCs w:val="20"/>
-        </w:rPr>
-        <w:t>“</w:t>
-      </w:r>
-      <w:r>
-        <w:rPr>
-          <w:rFonts w:ascii="Arial" w:hAnsi="Arial" w:cs="Arial"/>
-          <w:sz w:val="20"/>
-          <w:szCs w:val="20"/>
-        </w:rPr>
-        <w:t>Measles periodicity and community science.</w:t>
-      </w:r>
-      <w:r>
-        <w:rPr>
-          <w:rFonts w:ascii="Arial" w:hAnsi="Arial" w:cs="Arial"/>
-          <w:sz w:val="20"/>
-          <w:szCs w:val="20"/>
-        </w:rPr>
-        <w:t>”</w:t>
-      </w:r>
-      <w:r>
-        <w:rPr>
-          <w:rFonts w:ascii="Arial" w:hAnsi="Arial" w:cs="Arial"/>
-          <w:sz w:val="20"/>
-          <w:szCs w:val="20"/>
-        </w:rPr>
-        <w:t xml:space="preserve"> </w:t>
-      </w:r>
-      <w:r>
-        <w:rPr>
-          <w:rFonts w:ascii="Arial" w:hAnsi="Arial" w:cs="Arial"/>
-          <w:i/>
-          <w:iCs/>
-          <w:sz w:val="20"/>
-          <w:szCs w:val="20"/>
-        </w:rPr>
-        <w:t xml:space="preserve">Journal of the Royal Statistical Society, Series A </w:t>
-      </w:r>
-      <w:r>
-        <w:rPr>
-          <w:rFonts w:ascii="Arial" w:hAnsi="Arial" w:cs="Arial"/>
-          <w:sz w:val="20"/>
-          <w:szCs w:val="20"/>
-        </w:rPr>
-        <w:t>120 (1): 48-70.</w:t>
-      </w:r>
-    </w:p>
-    <w:p>
-      <w:pPr>
-        <w:ind w:left="720" w:hanging="720"/>
-        <w:contextualSpacing/>
-        <w:rPr>
-          <w:rFonts w:ascii="Arial" w:hAnsi="Arial" w:cs="Arial"/>
-          <w:sz w:val="20"/>
-          <w:szCs w:val="20"/>
-        </w:rPr>
-      </w:pPr>
       <w:proofErr w:type="spellStart"/>
       <w:r>
         <w:rPr>
@@ -9815,7 +9834,17 @@
           <w:szCs w:val="20"/>
           <w:shd w:val="clear" w:color="auto" w:fill="FFFFFF"/>
         </w:rPr>
-        <w:t>, Steve E., et al. "How to make epidemiological training infectious." </w:t>
+        <w:t xml:space="preserve">, Steve E., </w:t>
+      </w:r>
+      <w:r>
+        <w:rPr>
+          <w:rFonts w:ascii="Arial" w:hAnsi="Arial" w:cs="Arial"/>
+          <w:color w:val="222222"/>
+          <w:sz w:val="20"/>
+          <w:szCs w:val="20"/>
+          <w:shd w:val="clear" w:color="auto" w:fill="FFFFFF"/>
+        </w:rPr>
+        <w:t>et al. "How to make epidemiological training infectious." </w:t>
       </w:r>
       <w:proofErr w:type="spellStart"/>
       <w:r>
@@ -9868,12 +9897,32 @@
         <w:contextualSpacing/>
         <w:rPr>
           <w:rFonts w:ascii="Arial" w:hAnsi="Arial" w:cs="Arial"/>
+          <w:sz w:val="20"/>
+          <w:szCs w:val="20"/>
+        </w:rPr>
+      </w:pPr>
+      <w:proofErr w:type="spellStart"/>
+      <w:r>
+        <w:rPr>
+          <w:rFonts w:ascii="Arial" w:hAnsi="Arial" w:cs="Arial"/>
           <w:color w:val="222222"/>
           <w:sz w:val="20"/>
           <w:szCs w:val="20"/>
           <w:shd w:val="clear" w:color="auto" w:fill="FFFFFF"/>
         </w:rPr>
-      </w:pPr>
+        <w:t>Borgerson</w:t>
+      </w:r>
+      <w:proofErr w:type="spellEnd"/>
+      <w:r>
+        <w:rPr>
+          <w:rFonts w:ascii="Arial" w:hAnsi="Arial" w:cs="Arial"/>
+          <w:color w:val="222222"/>
+          <w:sz w:val="20"/>
+          <w:szCs w:val="20"/>
+          <w:shd w:val="clear" w:color="auto" w:fill="FFFFFF"/>
+        </w:rPr>
+        <w:t xml:space="preserve">, </w:t>
+      </w:r>
       <w:proofErr w:type="spellStart"/>
       <w:r>
         <w:rPr>
@@ -9883,7 +9932,7 @@
           <w:szCs w:val="20"/>
           <w:shd w:val="clear" w:color="auto" w:fill="FFFFFF"/>
         </w:rPr>
-        <w:t>Cobey</w:t>
+        <w:t>Cortni</w:t>
       </w:r>
       <w:proofErr w:type="spellEnd"/>
       <w:r>
@@ -9894,7 +9943,58 @@
           <w:szCs w:val="20"/>
           <w:shd w:val="clear" w:color="auto" w:fill="FFFFFF"/>
         </w:rPr>
-        <w:t>, Sarah. "Modeling infectious disease dynamics." </w:t>
+        <w:t>, et al. "A nutrient</w:t>
+      </w:r>
+      <w:r>
+        <w:rPr>
+          <w:rFonts w:ascii="Cambria Math" w:hAnsi="Cambria Math" w:cs="Cambria Math"/>
+          <w:color w:val="222222"/>
+          <w:sz w:val="20"/>
+          <w:szCs w:val="20"/>
+          <w:shd w:val="clear" w:color="auto" w:fill="FFFFFF"/>
+        </w:rPr>
+        <w:t>‐</w:t>
+      </w:r>
+      <w:r>
+        <w:rPr>
+          <w:rFonts w:ascii="Arial" w:hAnsi="Arial" w:cs="Arial"/>
+          <w:color w:val="222222"/>
+          <w:sz w:val="20"/>
+          <w:szCs w:val="20"/>
+          <w:shd w:val="clear" w:color="auto" w:fill="FFFFFF"/>
+        </w:rPr>
+        <w:t>rich traditional insect for improving food security and reducing biodiversity loss in Madagascar and sub</w:t>
+      </w:r>
+      <w:r>
+        <w:rPr>
+          <w:rFonts w:ascii="Cambria Math" w:hAnsi="Cambria Math" w:cs="Cambria Math"/>
+          <w:color w:val="222222"/>
+          <w:sz w:val="20"/>
+          <w:szCs w:val="20"/>
+          <w:shd w:val="clear" w:color="auto" w:fill="FFFFFF"/>
+        </w:rPr>
+        <w:t>‐</w:t>
+      </w:r>
+      <w:r>
+        <w:rPr>
+          <w:rFonts w:ascii="Arial" w:hAnsi="Arial" w:cs="Arial"/>
+          <w:color w:val="222222"/>
+          <w:sz w:val="20"/>
+          <w:szCs w:val="20"/>
+          <w:shd w:val="clear" w:color="auto" w:fill="FFFFFF"/>
+        </w:rPr>
+        <w:t>Saharan Africa."</w:t>
+      </w:r>
+      <w:r>
+        <w:rPr>
+          <w:rStyle w:val="apple-converted-space"/>
+          <w:rFonts w:ascii="Arial" w:hAnsi="Arial" w:cs="Arial"/>
+          <w:color w:val="222222"/>
+          <w:sz w:val="20"/>
+          <w:szCs w:val="20"/>
+          <w:shd w:val="clear" w:color="auto" w:fill="FFFFFF"/>
+        </w:rPr>
+        <w:t> </w:t>
       </w:r>
       <w:r>
         <w:rPr>
@@ -9904,9 +10004,19 @@
           <w:color w:val="222222"/>
           <w:sz w:val="20"/>
           <w:szCs w:val="20"/>
+        </w:rPr>
+        <w:t>Conservation Science and Practice</w:t>
+      </w:r>
+      <w:r>
+        <w:rPr>
+          <w:rStyle w:val="apple-converted-space"/>
+          <w:rFonts w:ascii="Arial" w:hAnsi="Arial" w:cs="Arial"/>
+          <w:color w:val="222222"/>
+          <w:sz w:val="20"/>
+          <w:szCs w:val="20"/>
           <w:shd w:val="clear" w:color="auto" w:fill="FFFFFF"/>
         </w:rPr>
-        <w:t>Science</w:t>
+        <w:t> </w:t>
       </w:r>
       <w:r>
         <w:rPr>
@@ -9916,17 +10026,7 @@
           <w:szCs w:val="20"/>
           <w:shd w:val="clear" w:color="auto" w:fill="FFFFFF"/>
         </w:rPr>
-        <w:t> 368.6492 (2020): 713-714</w:t>
-      </w:r>
-      <w:r>
-        <w:rPr>
-          <w:rFonts w:ascii="Arial" w:hAnsi="Arial" w:cs="Arial"/>
-          <w:color w:val="222222"/>
-          <w:sz w:val="20"/>
-          <w:szCs w:val="20"/>
-          <w:shd w:val="clear" w:color="auto" w:fill="FFFFFF"/>
-        </w:rPr>
-        <w:t>.</w:t>
+        <w:t>3.9 (2021): e480.</w:t>
       </w:r>
     </w:p>
     <w:p>
@@ -9941,6 +10041,7 @@
           <w:shd w:val="clear" w:color="auto" w:fill="FFFFFF"/>
         </w:rPr>
       </w:pPr>
+      <w:proofErr w:type="spellStart"/>
       <w:r>
         <w:rPr>
           <w:rFonts w:ascii="Arial" w:hAnsi="Arial" w:cs="Arial"/>
@@ -9949,7 +10050,18 @@
           <w:szCs w:val="20"/>
           <w:shd w:val="clear" w:color="auto" w:fill="FFFFFF"/>
         </w:rPr>
-        <w:t>Corbett, Elizabeth L., et al. "Human immunodeficiency virus and the prevalence of undiagnosed tuberculosis in African gold miners." </w:t>
+        <w:t>Cobey</w:t>
+      </w:r>
+      <w:proofErr w:type="spellEnd"/>
+      <w:r>
+        <w:rPr>
+          <w:rFonts w:ascii="Arial" w:hAnsi="Arial" w:cs="Arial"/>
+          <w:color w:val="222222"/>
+          <w:sz w:val="20"/>
+          <w:szCs w:val="20"/>
+          <w:shd w:val="clear" w:color="auto" w:fill="FFFFFF"/>
+        </w:rPr>
+        <w:t>, Sarah. "Modeling infectious disease dynamics." </w:t>
       </w:r>
       <w:r>
         <w:rPr>
@@ -9961,6 +10073,61 @@
           <w:szCs w:val="20"/>
           <w:shd w:val="clear" w:color="auto" w:fill="FFFFFF"/>
         </w:rPr>
+        <w:t>Science</w:t>
+      </w:r>
+      <w:r>
+        <w:rPr>
+          <w:rFonts w:ascii="Arial" w:hAnsi="Arial" w:cs="Arial"/>
+          <w:color w:val="222222"/>
+          <w:sz w:val="20"/>
+          <w:szCs w:val="20"/>
+          <w:shd w:val="clear" w:color="auto" w:fill="FFFFFF"/>
+        </w:rPr>
+        <w:t> 368.6492 (2020): 713-714</w:t>
+      </w:r>
+      <w:r>
+        <w:rPr>
+          <w:rFonts w:ascii="Arial" w:hAnsi="Arial" w:cs="Arial"/>
+          <w:color w:val="222222"/>
+          <w:sz w:val="20"/>
+          <w:szCs w:val="20"/>
+          <w:shd w:val="clear" w:color="auto" w:fill="FFFFFF"/>
+        </w:rPr>
+        <w:t>.</w:t>
+      </w:r>
+    </w:p>
+    <w:p>
+      <w:pPr>
+        <w:ind w:left="720" w:hanging="720"/>
+        <w:contextualSpacing/>
+        <w:rPr>
+          <w:rFonts w:ascii="Arial" w:hAnsi="Arial" w:cs="Arial"/>
+          <w:color w:val="222222"/>
+          <w:sz w:val="20"/>
+          <w:szCs w:val="20"/>
+          <w:shd w:val="clear" w:color="auto" w:fill="FFFFFF"/>
+        </w:rPr>
+      </w:pPr>
+      <w:r>
+        <w:rPr>
+          <w:rFonts w:ascii="Arial" w:hAnsi="Arial" w:cs="Arial"/>
+          <w:color w:val="222222"/>
+          <w:sz w:val="20"/>
+          <w:szCs w:val="20"/>
+          <w:shd w:val="clear" w:color="auto" w:fill="FFFFFF"/>
+        </w:rPr>
+        <w:t>Corbett, Elizabeth L., et al. "Human immunodeficiency virus and the prevalence of undiagnosed tuberculosis in African gold miners." </w:t>
+      </w:r>
+      <w:r>
+        <w:rPr>
+          <w:rFonts w:ascii="Arial" w:hAnsi="Arial" w:cs="Arial"/>
+          <w:i/>
+          <w:iCs/>
+          <w:color w:val="222222"/>
+          <w:sz w:val="20"/>
+          <w:szCs w:val="20"/>
+          <w:shd w:val="clear" w:color="auto" w:fill="FFFFFF"/>
+        </w:rPr>
         <w:t>American journal of respiratory and critical care medicine</w:t>
       </w:r>
       <w:r>
@@ -9982,6 +10149,113 @@
           <w:shd w:val="clear" w:color="auto" w:fill="FFFFFF"/>
         </w:rPr>
         <w:t xml:space="preserve"> </w:t>
+      </w:r>
+    </w:p>
+    <w:p>
+      <w:pPr>
+        <w:ind w:left="720" w:hanging="720"/>
+        <w:contextualSpacing/>
+        <w:rPr>
+          <w:rFonts w:ascii="Arial" w:hAnsi="Arial" w:cs="Arial"/>
+          <w:color w:val="222222"/>
+          <w:sz w:val="20"/>
+          <w:szCs w:val="20"/>
+          <w:shd w:val="clear" w:color="auto" w:fill="FFFFFF"/>
+        </w:rPr>
+      </w:pPr>
+      <w:r>
+        <w:rPr>
+          <w:rFonts w:ascii="Arial" w:eastAsiaTheme="minorHAnsi" w:hAnsi="Arial" w:cs="Arial"/>
+          <w:color w:val="000000"/>
+          <w:sz w:val="20"/>
+          <w:szCs w:val="20"/>
+          <w14:ligatures w14:val="standardContextual"/>
+        </w:rPr>
+        <w:t xml:space="preserve">Fisher, B. L., </w:t>
+      </w:r>
+      <w:proofErr w:type="spellStart"/>
+      <w:r>
+        <w:rPr>
+          <w:rFonts w:ascii="Arial" w:eastAsiaTheme="minorHAnsi" w:hAnsi="Arial" w:cs="Arial"/>
+          <w:color w:val="000000"/>
+          <w:sz w:val="20"/>
+          <w:szCs w:val="20"/>
+          <w14:ligatures w14:val="standardContextual"/>
+        </w:rPr>
+        <w:t>Hugel</w:t>
+      </w:r>
+      <w:proofErr w:type="spellEnd"/>
+      <w:r>
+        <w:rPr>
+          <w:rFonts w:ascii="Arial" w:eastAsiaTheme="minorHAnsi" w:hAnsi="Arial" w:cs="Arial"/>
+          <w:color w:val="000000"/>
+          <w:sz w:val="20"/>
+          <w:szCs w:val="20"/>
+          <w14:ligatures w14:val="standardContextual"/>
+        </w:rPr>
+        <w:t xml:space="preserve">, S. 2022. Edible </w:t>
+      </w:r>
+      <w:r>
+        <w:rPr>
+          <w:rFonts w:ascii="Arial" w:eastAsiaTheme="minorHAnsi" w:hAnsi="Arial" w:cs="Arial"/>
+          <w:color w:val="000000"/>
+          <w:sz w:val="20"/>
+          <w:szCs w:val="20"/>
+          <w14:ligatures w14:val="standardContextual"/>
+        </w:rPr>
+        <w:t xml:space="preserve">terrestrial arthropod traditions </w:t>
+      </w:r>
+      <w:r>
+        <w:rPr>
+          <w:rFonts w:ascii="Arial" w:eastAsiaTheme="minorHAnsi" w:hAnsi="Arial" w:cs="Arial"/>
+          <w:color w:val="000000"/>
+          <w:sz w:val="20"/>
+          <w:szCs w:val="20"/>
+          <w14:ligatures w14:val="standardContextual"/>
+        </w:rPr>
+        <w:t xml:space="preserve">and </w:t>
+      </w:r>
+      <w:r>
+        <w:rPr>
+          <w:rFonts w:ascii="Arial" w:eastAsiaTheme="minorHAnsi" w:hAnsi="Arial" w:cs="Arial"/>
+          <w:color w:val="000000"/>
+          <w:sz w:val="20"/>
+          <w:szCs w:val="20"/>
+          <w14:ligatures w14:val="standardContextual"/>
+        </w:rPr>
+        <w:t>u</w:t>
+      </w:r>
+      <w:r>
+        <w:rPr>
+          <w:rFonts w:ascii="Arial" w:eastAsiaTheme="minorHAnsi" w:hAnsi="Arial" w:cs="Arial"/>
+          <w:color w:val="000000"/>
+          <w:sz w:val="20"/>
+          <w:szCs w:val="20"/>
+          <w14:ligatures w14:val="standardContextual"/>
+        </w:rPr>
+        <w:t xml:space="preserve">ses </w:t>
+      </w:r>
+      <w:proofErr w:type="gramStart"/>
+      <w:r>
+        <w:rPr>
+          <w:rFonts w:ascii="Arial" w:eastAsiaTheme="minorHAnsi" w:hAnsi="Arial" w:cs="Arial"/>
+          <w:color w:val="000000"/>
+          <w:sz w:val="20"/>
+          <w:szCs w:val="20"/>
+          <w14:ligatures w14:val="standardContextual"/>
+        </w:rPr>
+        <w:t>on</w:t>
+      </w:r>
+      <w:proofErr w:type="gramEnd"/>
+      <w:r>
+        <w:rPr>
+          <w:rFonts w:ascii="Arial" w:eastAsiaTheme="minorHAnsi" w:hAnsi="Arial" w:cs="Arial"/>
+          <w:color w:val="000000"/>
+          <w:sz w:val="20"/>
+          <w:szCs w:val="20"/>
+          <w14:ligatures w14:val="standardContextual"/>
+        </w:rPr>
+        <w:t xml:space="preserve"> Madagascar. In The New Natural History of Madagascar, (ed. S.M. Goodman), pp. 218-230, 252-264. Princeton University Press: Princeton, New Jersey, USA. </w:t>
       </w:r>
     </w:p>
     <w:p>
@@ -13311,6 +13585,11 @@
       <w14:ligatures w14:val="none"/>
     </w:rPr>
   </w:style>
+  <w:style w:type="character" w:customStyle="1" w:styleId="apple-converted-space">
+    <w:name w:val="apple-converted-space"/>
+    <w:basedOn w:val="DefaultParagraphFont"/>
+    <w:rsid w:val="00BB59AE"/>
+  </w:style>
 </w:styles>
 </file>
 

</xml_diff>